<commit_message>
Add in surfer table summary substitution
</commit_message>
<xml_diff>
--- a/resource/surfer_table_compiler_logic_breakdown.docx
+++ b/resource/surfer_table_compiler_logic_breakdown.docx
@@ -471,16 +471,7 @@
         </w:numPr>
       </w:pPr>
       <w:r>
-        <w:t>Fill in remainder of Table A. part2 and Table B. part3.  All these values from both these Tables are looked up based on other tables.  (</w:t>
-      </w:r>
-      <w:r>
-        <w:t>See step 3-5</w:t>
-      </w:r>
-      <w:r>
-        <w:t>.)  Technically this is step is piecing together all the lookup logics into one table</w:t>
-      </w:r>
-      <w:r>
-        <w:t>.</w:t>
+        <w:t>Fill in remainder of Table A. part2 and Table B. part3.  All these values from both these Tables are looked up based on other tables.  (See step 3-5.)  Technically this is step is piecing together all the lookup logics into one table.</w:t>
       </w:r>
     </w:p>
     <w:p>
@@ -661,19 +652,55 @@
           </wp:inline>
         </w:drawing>
       </w:r>
+    </w:p>
+    <w:p>
       <w:bookmarkStart w:id="0" w:name="_GoBack"/>
       <w:bookmarkEnd w:id="0"/>
-    </w:p>
-    <w:p>
-      <w:pPr>
-        <w:pStyle w:val="ListParagraph"/>
-        <w:ind w:left="0"/>
-      </w:pPr>
-    </w:p>
-    <w:p>
-      <w:pPr>
-        <w:pStyle w:val="ListParagraph"/>
-      </w:pPr>
+      <w:r>
+        <w:t>Surfer Summary Table breakdown:</w:t>
+      </w:r>
+    </w:p>
+    <w:p>
+      <w:r>
+        <w:rPr>
+          <w:noProof/>
+        </w:rPr>
+        <w:drawing>
+          <wp:inline distT="0" distB="0" distL="0" distR="0" wp14:anchorId="677F72E1" wp14:editId="00E8A120">
+            <wp:extent cx="5943600" cy="3424555"/>
+            <wp:effectExtent l="0" t="0" r="0" b="4445"/>
+            <wp:docPr id="4" name="Picture 4"/>
+            <wp:cNvGraphicFramePr>
+              <a:graphicFrameLocks xmlns:a="http://schemas.openxmlformats.org/drawingml/2006/main" noChangeAspect="1"/>
+            </wp:cNvGraphicFramePr>
+            <a:graphic xmlns:a="http://schemas.openxmlformats.org/drawingml/2006/main">
+              <a:graphicData uri="http://schemas.openxmlformats.org/drawingml/2006/picture">
+                <pic:pic xmlns:pic="http://schemas.openxmlformats.org/drawingml/2006/picture">
+                  <pic:nvPicPr>
+                    <pic:cNvPr id="1" name=""/>
+                    <pic:cNvPicPr/>
+                  </pic:nvPicPr>
+                  <pic:blipFill>
+                    <a:blip r:embed="rId15"/>
+                    <a:stretch>
+                      <a:fillRect/>
+                    </a:stretch>
+                  </pic:blipFill>
+                  <pic:spPr>
+                    <a:xfrm>
+                      <a:off x="0" y="0"/>
+                      <a:ext cx="5943600" cy="3424555"/>
+                    </a:xfrm>
+                    <a:prstGeom prst="rect">
+                      <a:avLst/>
+                    </a:prstGeom>
+                  </pic:spPr>
+                </pic:pic>
+              </a:graphicData>
+            </a:graphic>
+          </wp:inline>
+        </w:drawing>
+      </w:r>
     </w:p>
     <w:sectPr>
       <w:pgSz w:w="12240" w:h="15840"/>

</xml_diff>